<commit_message>
Document wasn't latest version.
</commit_message>
<xml_diff>
--- a/documentation/status_201510.docx
+++ b/documentation/status_201510.docx
@@ -4946,7 +4946,7 @@
       <mc:AlternateContent>
         <mc:Choice Requires="wps">
           <w:drawing>
-            <wp:anchor distT="0" distB="0" distL="114300" distR="114300" simplePos="0" relativeHeight="251665408" behindDoc="0" locked="0" layoutInCell="1" allowOverlap="1" wp14:anchorId="7F8AD7CA" wp14:editId="0C855739">
+            <wp:anchor distT="0" distB="0" distL="114300" distR="114300" simplePos="0" relativeHeight="251665408" behindDoc="0" locked="0" layoutInCell="1" allowOverlap="1" wp14:anchorId="07F78C38" wp14:editId="3ECAFC83">
               <wp:simplePos x="0" y="0"/>
               <wp:positionH relativeFrom="column">
                 <wp:posOffset>-2540</wp:posOffset>
@@ -5215,7 +5215,7 @@
         <w:lang w:val="nl-BE" w:eastAsia="nl-BE"/>
       </w:rPr>
       <w:drawing>
-        <wp:inline distT="0" distB="0" distL="0" distR="0" wp14:anchorId="3AE9BA2F" wp14:editId="33985F16">
+        <wp:inline distT="0" distB="0" distL="0" distR="0" wp14:anchorId="204071F3" wp14:editId="636037A4">
           <wp:extent cx="1235075" cy="84772"/>
           <wp:effectExtent l="0" t="0" r="3175" b="0"/>
           <wp:docPr id="7" name="Picture 2"/>
@@ -5318,7 +5318,7 @@
       <mc:AlternateContent>
         <mc:Choice Requires="wps">
           <w:drawing>
-            <wp:anchor distT="0" distB="0" distL="114300" distR="114300" simplePos="0" relativeHeight="251663360" behindDoc="0" locked="0" layoutInCell="1" allowOverlap="1" wp14:anchorId="55213147" wp14:editId="756C642E">
+            <wp:anchor distT="0" distB="0" distL="114300" distR="114300" simplePos="0" relativeHeight="251663360" behindDoc="0" locked="0" layoutInCell="1" allowOverlap="1" wp14:anchorId="1FF2A37B" wp14:editId="3A766FDD">
               <wp:simplePos x="0" y="0"/>
               <wp:positionH relativeFrom="column">
                 <wp:posOffset>5368290</wp:posOffset>
@@ -5401,7 +5401,7 @@
                               <w:szCs w:val="18"/>
                               <w:lang w:val="nl-BE"/>
                             </w:rPr>
-                            <w:t>7</w:t>
+                            <w:t>3</w:t>
                           </w:r>
                           <w:r>
                             <w:rPr>
@@ -5483,7 +5483,7 @@
                         <w:szCs w:val="18"/>
                         <w:lang w:val="nl-BE"/>
                       </w:rPr>
-                      <w:t>7</w:t>
+                      <w:t>3</w:t>
                     </w:r>
                     <w:r>
                       <w:rPr>
@@ -12409,7 +12409,7 @@
 </file>
 
 <file path=customXml/itemProps1.xml><?xml version="1.0" encoding="utf-8"?>
-<ds:datastoreItem xmlns:ds="http://schemas.openxmlformats.org/officeDocument/2006/customXml" ds:itemID="{95CF6532-3A61-4499-B687-056F8506C8CE}">
+<ds:datastoreItem xmlns:ds="http://schemas.openxmlformats.org/officeDocument/2006/customXml" ds:itemID="{24327FD3-B6C9-4A91-A444-DD1B1AA546A4}">
   <ds:schemaRefs>
     <ds:schemaRef ds:uri="http://schemas.openxmlformats.org/officeDocument/2006/bibliography"/>
   </ds:schemaRefs>

</xml_diff>

<commit_message>
Support AGFA URLs in rules. Small fix in documentation.
</commit_message>
<xml_diff>
--- a/documentation/status_201510.docx
+++ b/documentation/status_201510.docx
@@ -235,42 +235,19 @@
         <w:rPr>
           <w:lang w:val="en-US"/>
         </w:rPr>
-        <w:t xml:space="preserve">Joachim Van </w:t>
-      </w:r>
-      <w:proofErr w:type="spellStart"/>
-      <w:r>
-        <w:rPr>
-          <w:lang w:val="en-US"/>
-        </w:rPr>
-        <w:t>Herwegen</w:t>
-      </w:r>
-      <w:proofErr w:type="spellEnd"/>
+        <w:t>Joachim Van Herwegen</w:t>
+      </w:r>
       <w:r>
         <w:rPr>
           <w:lang w:val="en-US"/>
         </w:rPr>
         <w:t xml:space="preserve"> (</w:t>
       </w:r>
-      <w:proofErr w:type="spellStart"/>
-      <w:r>
-        <w:rPr>
-          <w:lang w:val="en-US"/>
-        </w:rPr>
-        <w:t>iMinds</w:t>
-      </w:r>
-      <w:proofErr w:type="spellEnd"/>
-      <w:r>
-        <w:rPr>
-          <w:lang w:val="en-US"/>
-        </w:rPr>
-        <w:t xml:space="preserve"> – </w:t>
-      </w:r>
-      <w:proofErr w:type="spellStart"/>
-      <w:r>
-        <w:rPr>
-          <w:lang w:val="en-US"/>
-        </w:rPr>
-        <w:t>U</w:t>
+      <w:r>
+        <w:rPr>
+          <w:lang w:val="en-US"/>
+        </w:rPr>
+        <w:t>iMinds – U</w:t>
       </w:r>
       <w:r>
         <w:rPr>
@@ -282,14 +259,7 @@
         <w:rPr>
           <w:lang w:val="en-US"/>
         </w:rPr>
-        <w:t>ent</w:t>
-      </w:r>
-      <w:proofErr w:type="spellEnd"/>
-      <w:r>
-        <w:rPr>
-          <w:lang w:val="en-US"/>
-        </w:rPr>
-        <w:t xml:space="preserve"> – Multimedia Lab</w:t>
+        <w:t>ent – Multimedia Lab</w:t>
       </w:r>
       <w:r>
         <w:rPr>
@@ -329,21 +299,7 @@
         <w:rPr>
           <w:lang w:val="en-US"/>
         </w:rPr>
-        <w:t xml:space="preserve"> Arndt (</w:t>
-      </w:r>
-      <w:proofErr w:type="spellStart"/>
-      <w:r>
-        <w:rPr>
-          <w:lang w:val="en-US"/>
-        </w:rPr>
-        <w:t>iMinds</w:t>
-      </w:r>
-      <w:proofErr w:type="spellEnd"/>
-      <w:r>
-        <w:rPr>
-          <w:lang w:val="en-US"/>
-        </w:rPr>
-        <w:t xml:space="preserve"> – UGent – Multimedia Lab)</w:t>
+        <w:t xml:space="preserve"> Arndt (iMinds – UGent – Multimedia Lab)</w:t>
       </w:r>
     </w:p>
     <w:p>
@@ -2812,21 +2768,7 @@
         <w:rPr>
           <w:lang w:val="en-US"/>
         </w:rPr>
-        <w:t xml:space="preserve">This document describes the current status of the </w:t>
-      </w:r>
-      <w:proofErr w:type="spellStart"/>
-      <w:r>
-        <w:rPr>
-          <w:lang w:val="en-US"/>
-        </w:rPr>
-        <w:t>iMinds</w:t>
-      </w:r>
-      <w:proofErr w:type="spellEnd"/>
-      <w:r>
-        <w:rPr>
-          <w:lang w:val="en-US"/>
-        </w:rPr>
-        <w:t xml:space="preserve"> RESTdesc framework as of October 2015. This includes specific changes since the previous status update and a general description of how to use the system. Afterwards we will go more deeply into the future work that is still necessary.</w:t>
+        <w:t>This document describes the current status of the iMinds RESTdesc framework as of October 2015. This includes specific changes since the previous status update and a general description of how to use the system. Afterwards we will go more deeply into the future work that is still necessary.</w:t>
       </w:r>
     </w:p>
     <w:p>
@@ -3015,7 +2957,19 @@
         <w:rPr>
           <w:lang w:val="en-US"/>
         </w:rPr>
-        <w:t>thermolympic_operator</w:t>
+        <w:t>thermolympic</w:t>
+      </w:r>
+      <w:r>
+        <w:rPr>
+          <w:lang w:val="en-US"/>
+        </w:rPr>
+        <w:t>s</w:t>
+      </w:r>
+      <w:r>
+        <w:rPr>
+          <w:lang w:val="en-US"/>
+        </w:rPr>
+        <w:t>_operator</w:t>
       </w:r>
       <w:proofErr w:type="spellEnd"/>
     </w:p>
@@ -3035,7 +2989,21 @@
         <w:rPr>
           <w:lang w:val="en-US"/>
         </w:rPr>
-        <w:t>thermolympic_teamleader</w:t>
+        <w:t>thermolympic</w:t>
+      </w:r>
+      <w:r>
+        <w:rPr>
+          <w:lang w:val="en-US"/>
+        </w:rPr>
+        <w:t>s</w:t>
+      </w:r>
+      <w:bookmarkStart w:id="4" w:name="_GoBack"/>
+      <w:bookmarkEnd w:id="4"/>
+      <w:r>
+        <w:rPr>
+          <w:lang w:val="en-US"/>
+        </w:rPr>
+        <w:t>_teamleader</w:t>
       </w:r>
       <w:proofErr w:type="spellEnd"/>
     </w:p>
@@ -3043,554 +3011,9 @@
       <w:pPr>
         <w:pStyle w:val="Heading2"/>
       </w:pPr>
-      <w:bookmarkStart w:id="4" w:name="_Toc432186972"/>
+      <w:bookmarkStart w:id="5" w:name="_Toc432186972"/>
       <w:r>
         <w:t>Framework response</w:t>
-      </w:r>
-      <w:bookmarkEnd w:id="4"/>
-    </w:p>
-    <w:p>
-      <w:pPr>
-        <w:rPr>
-          <w:lang w:val="en-US"/>
-        </w:rPr>
-      </w:pPr>
-      <w:r>
-        <w:rPr>
-          <w:lang w:val="en-US"/>
-        </w:rPr>
-        <w:t>After the first call (for the calibration use case) the server will return the following response:</w:t>
-      </w:r>
-    </w:p>
-    <w:p>
-      <w:pPr>
-        <w:spacing w:after="0"/>
-        <w:rPr>
-          <w:rFonts w:ascii="Courier New" w:hAnsi="Courier New" w:cs="Courier New"/>
-          <w:lang w:val="en-US"/>
-        </w:rPr>
-      </w:pPr>
-      <w:r>
-        <w:rPr>
-          <w:rFonts w:ascii="Courier New" w:hAnsi="Courier New" w:cs="Courier New"/>
-          <w:lang w:val="en-US"/>
-        </w:rPr>
-        <w:t>{</w:t>
-      </w:r>
-    </w:p>
-    <w:p>
-      <w:pPr>
-        <w:spacing w:after="0"/>
-        <w:rPr>
-          <w:rFonts w:ascii="Courier New" w:hAnsi="Courier New" w:cs="Courier New"/>
-          <w:lang w:val="en-US"/>
-        </w:rPr>
-      </w:pPr>
-      <w:r>
-        <w:rPr>
-          <w:rFonts w:ascii="Courier New" w:hAnsi="Courier New" w:cs="Courier New"/>
-          <w:lang w:val="en-US"/>
-        </w:rPr>
-        <w:t xml:space="preserve">  "http:methodName": "GET",</w:t>
-      </w:r>
-    </w:p>
-    <w:p>
-      <w:pPr>
-        <w:spacing w:after="0"/>
-        <w:rPr>
-          <w:rFonts w:ascii="Courier New" w:hAnsi="Courier New" w:cs="Courier New"/>
-          <w:lang w:val="en-US"/>
-        </w:rPr>
-      </w:pPr>
-      <w:r>
-        <w:rPr>
-          <w:rFonts w:ascii="Courier New" w:hAnsi="Courier New" w:cs="Courier New"/>
-          <w:lang w:val="en-US"/>
-        </w:rPr>
-        <w:t xml:space="preserve">  "http:requestURI": "start",</w:t>
-      </w:r>
-    </w:p>
-    <w:p>
-      <w:pPr>
-        <w:spacing w:after="0"/>
-        <w:rPr>
-          <w:rFonts w:ascii="Courier New" w:hAnsi="Courier New" w:cs="Courier New"/>
-          <w:lang w:val="en-US"/>
-        </w:rPr>
-      </w:pPr>
-      <w:r>
-        <w:rPr>
-          <w:rFonts w:ascii="Courier New" w:hAnsi="Courier New" w:cs="Courier New"/>
-          <w:lang w:val="en-US"/>
-        </w:rPr>
-        <w:t xml:space="preserve">  "http:body": {</w:t>
-      </w:r>
-    </w:p>
-    <w:p>
-      <w:pPr>
-        <w:spacing w:after="0"/>
-        <w:ind w:left="2127" w:hanging="2127"/>
-        <w:rPr>
-          <w:rFonts w:ascii="Courier New" w:hAnsi="Courier New" w:cs="Courier New"/>
-          <w:lang w:val="en-US"/>
-        </w:rPr>
-      </w:pPr>
-      <w:r>
-        <w:rPr>
-          <w:rFonts w:ascii="Courier New" w:hAnsi="Courier New" w:cs="Courier New"/>
-          <w:lang w:val="en-US"/>
-        </w:rPr>
-        <w:t xml:space="preserve">    "</w:t>
-      </w:r>
-      <w:proofErr w:type="gramStart"/>
-      <w:r>
-        <w:rPr>
-          <w:rFonts w:ascii="Courier New" w:hAnsi="Courier New" w:cs="Courier New"/>
-          <w:lang w:val="en-US"/>
-        </w:rPr>
-        <w:t>message</w:t>
-      </w:r>
-      <w:proofErr w:type="gramEnd"/>
-      <w:r>
-        <w:rPr>
-          <w:rFonts w:ascii="Courier New" w:hAnsi="Courier New" w:cs="Courier New"/>
-          <w:lang w:val="en-US"/>
-        </w:rPr>
-        <w:t>": "Please input the starting information. '</w:t>
-      </w:r>
-      <w:proofErr w:type="gramStart"/>
-      <w:r>
-        <w:rPr>
-          <w:rFonts w:ascii="Courier New" w:hAnsi="Courier New" w:cs="Courier New"/>
-          <w:lang w:val="en-US"/>
-        </w:rPr>
-        <w:t>id</w:t>
-      </w:r>
-      <w:proofErr w:type="gramEnd"/>
-      <w:r>
-        <w:rPr>
-          <w:rFonts w:ascii="Courier New" w:hAnsi="Courier New" w:cs="Courier New"/>
-          <w:lang w:val="en-US"/>
-        </w:rPr>
-        <w:t>' corresponds to the part ID.",</w:t>
-      </w:r>
-    </w:p>
-    <w:p>
-      <w:pPr>
-        <w:spacing w:after="0"/>
-        <w:rPr>
-          <w:rFonts w:ascii="Courier New" w:hAnsi="Courier New" w:cs="Courier New"/>
-          <w:lang w:val="en-US"/>
-        </w:rPr>
-      </w:pPr>
-      <w:r>
-        <w:rPr>
-          <w:rFonts w:ascii="Courier New" w:hAnsi="Courier New" w:cs="Courier New"/>
-          <w:lang w:val="en-US"/>
-        </w:rPr>
-        <w:t xml:space="preserve">    "</w:t>
-      </w:r>
-      <w:proofErr w:type="spellStart"/>
-      <w:r>
-        <w:rPr>
-          <w:rFonts w:ascii="Courier New" w:hAnsi="Courier New" w:cs="Courier New"/>
-          <w:lang w:val="en-US"/>
-        </w:rPr>
-        <w:t>partIDList</w:t>
-      </w:r>
-      <w:proofErr w:type="spellEnd"/>
-      <w:r>
-        <w:rPr>
-          <w:rFonts w:ascii="Courier New" w:hAnsi="Courier New" w:cs="Courier New"/>
-          <w:lang w:val="en-US"/>
-        </w:rPr>
-        <w:t xml:space="preserve">": </w:t>
-      </w:r>
-      <w:proofErr w:type="gramStart"/>
-      <w:r>
-        <w:rPr>
-          <w:rFonts w:ascii="Courier New" w:hAnsi="Courier New" w:cs="Courier New"/>
-          <w:lang w:val="en-US"/>
-        </w:rPr>
-        <w:t>[ 100</w:t>
-      </w:r>
-      <w:proofErr w:type="gramEnd"/>
-      <w:r>
-        <w:rPr>
-          <w:rFonts w:ascii="Courier New" w:hAnsi="Courier New" w:cs="Courier New"/>
-          <w:lang w:val="en-US"/>
-        </w:rPr>
-        <w:t>, 123 ] },</w:t>
-      </w:r>
-    </w:p>
-    <w:p>
-      <w:pPr>
-        <w:spacing w:after="0"/>
-        <w:rPr>
-          <w:rFonts w:ascii="Courier New" w:hAnsi="Courier New" w:cs="Courier New"/>
-          <w:lang w:val="en-US"/>
-        </w:rPr>
-      </w:pPr>
-      <w:r>
-        <w:rPr>
-          <w:rFonts w:ascii="Courier New" w:hAnsi="Courier New" w:cs="Courier New"/>
-          <w:lang w:val="en-US"/>
-        </w:rPr>
-        <w:t xml:space="preserve">  "http:resp": {"http:body": {"contains": {"id": "_:sk99_1"}}},</w:t>
-      </w:r>
-    </w:p>
-    <w:p>
-      <w:pPr>
-        <w:spacing w:after="0"/>
-        <w:rPr>
-          <w:rFonts w:ascii="Courier New" w:hAnsi="Courier New" w:cs="Courier New"/>
-          <w:lang w:val="en-US"/>
-        </w:rPr>
-      </w:pPr>
-      <w:r>
-        <w:rPr>
-          <w:rFonts w:ascii="Courier New" w:hAnsi="Courier New" w:cs="Courier New"/>
-          <w:lang w:val="en-US"/>
-        </w:rPr>
-        <w:t xml:space="preserve">  "http:headers": [{</w:t>
-      </w:r>
-    </w:p>
-    <w:p>
-      <w:pPr>
-        <w:spacing w:after="0"/>
-        <w:rPr>
-          <w:rFonts w:ascii="Courier New" w:hAnsi="Courier New" w:cs="Courier New"/>
-          <w:lang w:val="en-US"/>
-        </w:rPr>
-      </w:pPr>
-      <w:r>
-        <w:rPr>
-          <w:rFonts w:ascii="Courier New" w:hAnsi="Courier New" w:cs="Courier New"/>
-          <w:lang w:val="en-US"/>
-        </w:rPr>
-        <w:t xml:space="preserve">      "http:fieldName": "Content-Type",</w:t>
-      </w:r>
-    </w:p>
-    <w:p>
-      <w:pPr>
-        <w:spacing w:after="0"/>
-        <w:rPr>
-          <w:rFonts w:ascii="Courier New" w:hAnsi="Courier New" w:cs="Courier New"/>
-          <w:lang w:val="en-US"/>
-        </w:rPr>
-      </w:pPr>
-      <w:r>
-        <w:rPr>
-          <w:rFonts w:ascii="Courier New" w:hAnsi="Courier New" w:cs="Courier New"/>
-          <w:lang w:val="en-US"/>
-        </w:rPr>
-        <w:t xml:space="preserve">      "http:fieldValue": "application/</w:t>
-      </w:r>
-      <w:proofErr w:type="spellStart"/>
-      <w:r>
-        <w:rPr>
-          <w:rFonts w:ascii="Courier New" w:hAnsi="Courier New" w:cs="Courier New"/>
-          <w:lang w:val="en-US"/>
-        </w:rPr>
-        <w:t>json</w:t>
-      </w:r>
-      <w:proofErr w:type="spellEnd"/>
-      <w:proofErr w:type="gramStart"/>
-      <w:r>
-        <w:rPr>
-          <w:rFonts w:ascii="Courier New" w:hAnsi="Courier New" w:cs="Courier New"/>
-          <w:lang w:val="en-US"/>
-        </w:rPr>
-        <w:t>" }</w:t>
-      </w:r>
-      <w:proofErr w:type="gramEnd"/>
-      <w:r>
-        <w:rPr>
-          <w:rFonts w:ascii="Courier New" w:hAnsi="Courier New" w:cs="Courier New"/>
-          <w:lang w:val="en-US"/>
-        </w:rPr>
-        <w:t>],</w:t>
-      </w:r>
-    </w:p>
-    <w:p>
-      <w:pPr>
-        <w:spacing w:after="0"/>
-        <w:rPr>
-          <w:rFonts w:ascii="Courier New" w:hAnsi="Courier New" w:cs="Courier New"/>
-          <w:lang w:val="en-US"/>
-        </w:rPr>
-      </w:pPr>
-      <w:r>
-        <w:rPr>
-          <w:rFonts w:ascii="Courier New" w:hAnsi="Courier New" w:cs="Courier New"/>
-          <w:lang w:val="en-US"/>
-        </w:rPr>
-        <w:t xml:space="preserve">  "</w:t>
-      </w:r>
-      <w:proofErr w:type="gramStart"/>
-      <w:r>
-        <w:rPr>
-          <w:rFonts w:ascii="Courier New" w:hAnsi="Courier New" w:cs="Courier New"/>
-          <w:lang w:val="en-US"/>
-        </w:rPr>
-        <w:t>data</w:t>
-      </w:r>
-      <w:proofErr w:type="gramEnd"/>
-      <w:r>
-        <w:rPr>
-          <w:rFonts w:ascii="Courier New" w:hAnsi="Courier New" w:cs="Courier New"/>
-          <w:lang w:val="en-US"/>
-        </w:rPr>
-        <w:t>": "c614ee06-6400-4a08-9698-509518b401a5",</w:t>
-      </w:r>
-    </w:p>
-    <w:p>
-      <w:pPr>
-        <w:spacing w:after="0"/>
-        <w:rPr>
-          <w:rFonts w:ascii="Courier New" w:hAnsi="Courier New" w:cs="Courier New"/>
-          <w:lang w:val="en-US"/>
-        </w:rPr>
-      </w:pPr>
-      <w:r>
-        <w:rPr>
-          <w:rFonts w:ascii="Courier New" w:hAnsi="Courier New" w:cs="Courier New"/>
-          <w:lang w:val="en-US"/>
-        </w:rPr>
-        <w:t xml:space="preserve">  "</w:t>
-      </w:r>
-      <w:proofErr w:type="gramStart"/>
-      <w:r>
-        <w:rPr>
-          <w:rFonts w:ascii="Courier New" w:hAnsi="Courier New" w:cs="Courier New"/>
-          <w:lang w:val="en-US"/>
-        </w:rPr>
-        <w:t>output</w:t>
-      </w:r>
-      <w:proofErr w:type="gramEnd"/>
-      <w:r>
-        <w:rPr>
-          <w:rFonts w:ascii="Courier New" w:hAnsi="Courier New" w:cs="Courier New"/>
-          <w:lang w:val="en-US"/>
-        </w:rPr>
-        <w:t>": ...,</w:t>
-      </w:r>
-    </w:p>
-    <w:p>
-      <w:pPr>
-        <w:spacing w:after="0"/>
-        <w:rPr>
-          <w:rFonts w:ascii="Courier New" w:hAnsi="Courier New" w:cs="Courier New"/>
-          <w:lang w:val="en-US"/>
-        </w:rPr>
-      </w:pPr>
-      <w:r>
-        <w:rPr>
-          <w:rFonts w:ascii="Courier New" w:hAnsi="Courier New" w:cs="Courier New"/>
-          <w:lang w:val="en-US"/>
-        </w:rPr>
-        <w:lastRenderedPageBreak/>
-        <w:t xml:space="preserve">  "</w:t>
-      </w:r>
-      <w:proofErr w:type="gramStart"/>
-      <w:r>
-        <w:rPr>
-          <w:rFonts w:ascii="Courier New" w:hAnsi="Courier New" w:cs="Courier New"/>
-          <w:lang w:val="en-US"/>
-        </w:rPr>
-        <w:t>proofs</w:t>
-      </w:r>
-      <w:proofErr w:type="gramEnd"/>
-      <w:r>
-        <w:rPr>
-          <w:rFonts w:ascii="Courier New" w:hAnsi="Courier New" w:cs="Courier New"/>
-          <w:lang w:val="en-US"/>
-        </w:rPr>
-        <w:t>": [ ... ]</w:t>
-      </w:r>
-    </w:p>
-    <w:p>
-      <w:pPr>
-        <w:rPr>
-          <w:rFonts w:ascii="Courier New" w:hAnsi="Courier New" w:cs="Courier New"/>
-          <w:lang w:val="en-US"/>
-        </w:rPr>
-      </w:pPr>
-      <w:r>
-        <w:rPr>
-          <w:rFonts w:ascii="Courier New" w:hAnsi="Courier New" w:cs="Courier New"/>
-          <w:lang w:val="en-US"/>
-        </w:rPr>
-        <w:t>}</w:t>
-      </w:r>
-    </w:p>
-    <w:p>
-      <w:pPr>
-        <w:rPr>
-          <w:lang w:val="en-US"/>
-        </w:rPr>
-      </w:pPr>
-      <w:r>
-        <w:rPr>
-          <w:b/>
-          <w:lang w:val="en-US"/>
-        </w:rPr>
-        <w:t>http:methodname</w:t>
-      </w:r>
-      <w:r>
-        <w:rPr>
-          <w:lang w:val="en-US"/>
-        </w:rPr>
-        <w:t xml:space="preserve"> will always be GET (we interpret the worker actions as GET APIs)</w:t>
-      </w:r>
-    </w:p>
-    <w:p>
-      <w:pPr>
-        <w:rPr>
-          <w:lang w:val="en-US"/>
-        </w:rPr>
-      </w:pPr>
-      <w:r>
-        <w:rPr>
-          <w:b/>
-          <w:lang w:val="en-US"/>
-        </w:rPr>
-        <w:t>http:requestURI</w:t>
-      </w:r>
-      <w:r>
-        <w:rPr>
-          <w:lang w:val="en-US"/>
-        </w:rPr>
-        <w:t xml:space="preserve"> corresponds to the action we expect worker to take. These should change to more descriptive names but have stayed the same so far for backwards compatibility.</w:t>
-      </w:r>
-    </w:p>
-    <w:p>
-      <w:pPr>
-        <w:rPr>
-          <w:lang w:val="en-US"/>
-        </w:rPr>
-      </w:pPr>
-      <w:r>
-        <w:rPr>
-          <w:b/>
-          <w:lang w:val="en-US"/>
-        </w:rPr>
-        <w:t>http:body</w:t>
-      </w:r>
-      <w:r>
-        <w:rPr>
-          <w:lang w:val="en-US"/>
-        </w:rPr>
-        <w:t xml:space="preserve"> provides the information that might be necessary for the HMI. In this case it contains a message of what is expected and a list of part IDs.</w:t>
-      </w:r>
-    </w:p>
-    <w:p>
-      <w:pPr>
-        <w:rPr>
-          <w:lang w:val="en-US"/>
-        </w:rPr>
-      </w:pPr>
-      <w:r>
-        <w:rPr>
-          <w:b/>
-          <w:lang w:val="en-US"/>
-        </w:rPr>
-        <w:t>http:resp</w:t>
-      </w:r>
-      <w:r>
-        <w:rPr>
-          <w:lang w:val="en-US"/>
-        </w:rPr>
-        <w:t xml:space="preserve"> describes what we expect from the HMI. In this case we expect the ‘body’ to at least contain an “id” field. The value “_:sk99_1” in this case simply corresponds with the internal variable we use until we have an actual value.</w:t>
-      </w:r>
-    </w:p>
-    <w:p>
-      <w:pPr>
-        <w:rPr>
-          <w:lang w:val="en-US"/>
-        </w:rPr>
-      </w:pPr>
-      <w:r>
-        <w:rPr>
-          <w:b/>
-          <w:lang w:val="en-US"/>
-        </w:rPr>
-        <w:t>http:headers</w:t>
-      </w:r>
-      <w:r>
-        <w:rPr>
-          <w:lang w:val="en-US"/>
-        </w:rPr>
-        <w:t xml:space="preserve"> indicates that we expect JSON. This value will probably always be the same and can be ignored.</w:t>
-      </w:r>
-    </w:p>
-    <w:p>
-      <w:pPr>
-        <w:rPr>
-          <w:lang w:val="en-US"/>
-        </w:rPr>
-      </w:pPr>
-      <w:proofErr w:type="gramStart"/>
-      <w:r>
-        <w:rPr>
-          <w:b/>
-          <w:lang w:val="en-US"/>
-        </w:rPr>
-        <w:t>data</w:t>
-      </w:r>
-      <w:proofErr w:type="gramEnd"/>
-      <w:r>
-        <w:rPr>
-          <w:lang w:val="en-US"/>
-        </w:rPr>
-        <w:t xml:space="preserve"> is the database key we use to store the intermediate step values that are necessary to progress in the workflow. This value is necessary to keep the framework stateless.</w:t>
-      </w:r>
-    </w:p>
-    <w:p>
-      <w:pPr>
-        <w:rPr>
-          <w:lang w:val="en-US"/>
-        </w:rPr>
-      </w:pPr>
-      <w:proofErr w:type="gramStart"/>
-      <w:r>
-        <w:rPr>
-          <w:b/>
-          <w:lang w:val="en-US"/>
-        </w:rPr>
-        <w:t>output</w:t>
-      </w:r>
-      <w:proofErr w:type="gramEnd"/>
-      <w:r>
-        <w:rPr>
-          <w:lang w:val="en-US"/>
-        </w:rPr>
-        <w:t xml:space="preserve"> and </w:t>
-      </w:r>
-      <w:r>
-        <w:rPr>
-          <w:b/>
-          <w:lang w:val="en-US"/>
-        </w:rPr>
-        <w:t>proofs</w:t>
-      </w:r>
-      <w:r>
-        <w:rPr>
-          <w:lang w:val="en-US"/>
-        </w:rPr>
-        <w:t xml:space="preserve"> are used by our own testing interface and can safely be ignored.</w:t>
-      </w:r>
-    </w:p>
-    <w:p>
-      <w:pPr>
-        <w:pStyle w:val="Heading2"/>
-      </w:pPr>
-      <w:bookmarkStart w:id="5" w:name="_Toc432186973"/>
-      <w:r>
-        <w:t>Follow-up</w:t>
-      </w:r>
-      <w:r>
-        <w:t xml:space="preserve"> calls</w:t>
       </w:r>
       <w:bookmarkEnd w:id="5"/>
     </w:p>
@@ -3604,45 +3027,7 @@
         <w:rPr>
           <w:lang w:val="en-US"/>
         </w:rPr>
-        <w:t xml:space="preserve">All the next calls to the </w:t>
-      </w:r>
-      <w:r>
-        <w:rPr>
-          <w:lang w:val="en-US"/>
-        </w:rPr>
-        <w:t xml:space="preserve">RESTdesc </w:t>
-      </w:r>
-      <w:r>
-        <w:rPr>
-          <w:lang w:val="en-US"/>
-        </w:rPr>
-        <w:t xml:space="preserve">API should </w:t>
-      </w:r>
-      <w:r>
-        <w:rPr>
-          <w:lang w:val="en-US"/>
-        </w:rPr>
-        <w:t>always contain the response previously received (see previous step 2.2)</w:t>
-      </w:r>
-      <w:r>
-        <w:rPr>
-          <w:lang w:val="en-US"/>
-        </w:rPr>
-        <w:t>. The entire JSON object the HMI received from the server needs to be put in a nested JSON object with the key “eye”. The actual response values should be in a nested object indicated with the key “</w:t>
-      </w:r>
-      <w:proofErr w:type="spellStart"/>
-      <w:r>
-        <w:rPr>
-          <w:lang w:val="en-US"/>
-        </w:rPr>
-        <w:t>json</w:t>
-      </w:r>
-      <w:proofErr w:type="spellEnd"/>
-      <w:r>
-        <w:rPr>
-          <w:lang w:val="en-US"/>
-        </w:rPr>
-        <w:t>”. In this case the HMI should send the following JSON object to /next:</w:t>
+        <w:t>After the first call (for the calibration use case) the server will return the following response:</w:t>
       </w:r>
     </w:p>
     <w:p>
@@ -3674,23 +3059,7 @@
           <w:rFonts w:ascii="Courier New" w:hAnsi="Courier New" w:cs="Courier New"/>
           <w:lang w:val="en-US"/>
         </w:rPr>
-        <w:t xml:space="preserve">  "</w:t>
-      </w:r>
-      <w:proofErr w:type="gramStart"/>
-      <w:r>
-        <w:rPr>
-          <w:rFonts w:ascii="Courier New" w:hAnsi="Courier New" w:cs="Courier New"/>
-          <w:lang w:val="en-US"/>
-        </w:rPr>
-        <w:t>goal</w:t>
-      </w:r>
-      <w:proofErr w:type="gramEnd"/>
-      <w:r>
-        <w:rPr>
-          <w:rFonts w:ascii="Courier New" w:hAnsi="Courier New" w:cs="Courier New"/>
-          <w:lang w:val="en-US"/>
-        </w:rPr>
-        <w:t>": "calibration",</w:t>
+        <w:t xml:space="preserve">  "http:methodName": "GET",</w:t>
       </w:r>
     </w:p>
     <w:p>
@@ -3706,6 +3075,605 @@
           <w:rFonts w:ascii="Courier New" w:hAnsi="Courier New" w:cs="Courier New"/>
           <w:lang w:val="en-US"/>
         </w:rPr>
+        <w:t xml:space="preserve">  "http:requestURI": "start",</w:t>
+      </w:r>
+    </w:p>
+    <w:p>
+      <w:pPr>
+        <w:spacing w:after="0"/>
+        <w:rPr>
+          <w:rFonts w:ascii="Courier New" w:hAnsi="Courier New" w:cs="Courier New"/>
+          <w:lang w:val="en-US"/>
+        </w:rPr>
+      </w:pPr>
+      <w:r>
+        <w:rPr>
+          <w:rFonts w:ascii="Courier New" w:hAnsi="Courier New" w:cs="Courier New"/>
+          <w:lang w:val="en-US"/>
+        </w:rPr>
+        <w:t xml:space="preserve">  "http:body": {</w:t>
+      </w:r>
+    </w:p>
+    <w:p>
+      <w:pPr>
+        <w:spacing w:after="0"/>
+        <w:ind w:left="2127" w:hanging="2127"/>
+        <w:rPr>
+          <w:rFonts w:ascii="Courier New" w:hAnsi="Courier New" w:cs="Courier New"/>
+          <w:lang w:val="en-US"/>
+        </w:rPr>
+      </w:pPr>
+      <w:r>
+        <w:rPr>
+          <w:rFonts w:ascii="Courier New" w:hAnsi="Courier New" w:cs="Courier New"/>
+          <w:lang w:val="en-US"/>
+        </w:rPr>
+        <w:t xml:space="preserve">    "</w:t>
+      </w:r>
+      <w:proofErr w:type="gramStart"/>
+      <w:r>
+        <w:rPr>
+          <w:rFonts w:ascii="Courier New" w:hAnsi="Courier New" w:cs="Courier New"/>
+          <w:lang w:val="en-US"/>
+        </w:rPr>
+        <w:t>message</w:t>
+      </w:r>
+      <w:proofErr w:type="gramEnd"/>
+      <w:r>
+        <w:rPr>
+          <w:rFonts w:ascii="Courier New" w:hAnsi="Courier New" w:cs="Courier New"/>
+          <w:lang w:val="en-US"/>
+        </w:rPr>
+        <w:t>": "Please input the starting information. '</w:t>
+      </w:r>
+      <w:proofErr w:type="gramStart"/>
+      <w:r>
+        <w:rPr>
+          <w:rFonts w:ascii="Courier New" w:hAnsi="Courier New" w:cs="Courier New"/>
+          <w:lang w:val="en-US"/>
+        </w:rPr>
+        <w:t>id</w:t>
+      </w:r>
+      <w:proofErr w:type="gramEnd"/>
+      <w:r>
+        <w:rPr>
+          <w:rFonts w:ascii="Courier New" w:hAnsi="Courier New" w:cs="Courier New"/>
+          <w:lang w:val="en-US"/>
+        </w:rPr>
+        <w:t>' corresponds to the part ID.",</w:t>
+      </w:r>
+    </w:p>
+    <w:p>
+      <w:pPr>
+        <w:spacing w:after="0"/>
+        <w:rPr>
+          <w:rFonts w:ascii="Courier New" w:hAnsi="Courier New" w:cs="Courier New"/>
+          <w:lang w:val="en-US"/>
+        </w:rPr>
+      </w:pPr>
+      <w:r>
+        <w:rPr>
+          <w:rFonts w:ascii="Courier New" w:hAnsi="Courier New" w:cs="Courier New"/>
+          <w:lang w:val="en-US"/>
+        </w:rPr>
+        <w:t xml:space="preserve">    "</w:t>
+      </w:r>
+      <w:proofErr w:type="spellStart"/>
+      <w:r>
+        <w:rPr>
+          <w:rFonts w:ascii="Courier New" w:hAnsi="Courier New" w:cs="Courier New"/>
+          <w:lang w:val="en-US"/>
+        </w:rPr>
+        <w:t>partIDList</w:t>
+      </w:r>
+      <w:proofErr w:type="spellEnd"/>
+      <w:r>
+        <w:rPr>
+          <w:rFonts w:ascii="Courier New" w:hAnsi="Courier New" w:cs="Courier New"/>
+          <w:lang w:val="en-US"/>
+        </w:rPr>
+        <w:t xml:space="preserve">": </w:t>
+      </w:r>
+      <w:proofErr w:type="gramStart"/>
+      <w:r>
+        <w:rPr>
+          <w:rFonts w:ascii="Courier New" w:hAnsi="Courier New" w:cs="Courier New"/>
+          <w:lang w:val="en-US"/>
+        </w:rPr>
+        <w:t>[ 100</w:t>
+      </w:r>
+      <w:proofErr w:type="gramEnd"/>
+      <w:r>
+        <w:rPr>
+          <w:rFonts w:ascii="Courier New" w:hAnsi="Courier New" w:cs="Courier New"/>
+          <w:lang w:val="en-US"/>
+        </w:rPr>
+        <w:t>, 123 ] },</w:t>
+      </w:r>
+    </w:p>
+    <w:p>
+      <w:pPr>
+        <w:spacing w:after="0"/>
+        <w:rPr>
+          <w:rFonts w:ascii="Courier New" w:hAnsi="Courier New" w:cs="Courier New"/>
+          <w:lang w:val="en-US"/>
+        </w:rPr>
+      </w:pPr>
+      <w:r>
+        <w:rPr>
+          <w:rFonts w:ascii="Courier New" w:hAnsi="Courier New" w:cs="Courier New"/>
+          <w:lang w:val="en-US"/>
+        </w:rPr>
+        <w:t xml:space="preserve">  "http:resp": {"http:body": {"contains": {"id": "_:sk99_1"}}},</w:t>
+      </w:r>
+    </w:p>
+    <w:p>
+      <w:pPr>
+        <w:spacing w:after="0"/>
+        <w:rPr>
+          <w:rFonts w:ascii="Courier New" w:hAnsi="Courier New" w:cs="Courier New"/>
+          <w:lang w:val="en-US"/>
+        </w:rPr>
+      </w:pPr>
+      <w:r>
+        <w:rPr>
+          <w:rFonts w:ascii="Courier New" w:hAnsi="Courier New" w:cs="Courier New"/>
+          <w:lang w:val="en-US"/>
+        </w:rPr>
+        <w:t xml:space="preserve">  "http:headers": [{</w:t>
+      </w:r>
+    </w:p>
+    <w:p>
+      <w:pPr>
+        <w:spacing w:after="0"/>
+        <w:rPr>
+          <w:rFonts w:ascii="Courier New" w:hAnsi="Courier New" w:cs="Courier New"/>
+          <w:lang w:val="en-US"/>
+        </w:rPr>
+      </w:pPr>
+      <w:r>
+        <w:rPr>
+          <w:rFonts w:ascii="Courier New" w:hAnsi="Courier New" w:cs="Courier New"/>
+          <w:lang w:val="en-US"/>
+        </w:rPr>
+        <w:t xml:space="preserve">      "http:fieldName": "Content-Type",</w:t>
+      </w:r>
+    </w:p>
+    <w:p>
+      <w:pPr>
+        <w:spacing w:after="0"/>
+        <w:rPr>
+          <w:rFonts w:ascii="Courier New" w:hAnsi="Courier New" w:cs="Courier New"/>
+          <w:lang w:val="en-US"/>
+        </w:rPr>
+      </w:pPr>
+      <w:r>
+        <w:rPr>
+          <w:rFonts w:ascii="Courier New" w:hAnsi="Courier New" w:cs="Courier New"/>
+          <w:lang w:val="en-US"/>
+        </w:rPr>
+        <w:t xml:space="preserve">      "http:fieldValue": "application/</w:t>
+      </w:r>
+      <w:proofErr w:type="spellStart"/>
+      <w:r>
+        <w:rPr>
+          <w:rFonts w:ascii="Courier New" w:hAnsi="Courier New" w:cs="Courier New"/>
+          <w:lang w:val="en-US"/>
+        </w:rPr>
+        <w:t>json</w:t>
+      </w:r>
+      <w:proofErr w:type="spellEnd"/>
+      <w:proofErr w:type="gramStart"/>
+      <w:r>
+        <w:rPr>
+          <w:rFonts w:ascii="Courier New" w:hAnsi="Courier New" w:cs="Courier New"/>
+          <w:lang w:val="en-US"/>
+        </w:rPr>
+        <w:t>" }</w:t>
+      </w:r>
+      <w:proofErr w:type="gramEnd"/>
+      <w:r>
+        <w:rPr>
+          <w:rFonts w:ascii="Courier New" w:hAnsi="Courier New" w:cs="Courier New"/>
+          <w:lang w:val="en-US"/>
+        </w:rPr>
+        <w:t>],</w:t>
+      </w:r>
+    </w:p>
+    <w:p>
+      <w:pPr>
+        <w:spacing w:after="0"/>
+        <w:rPr>
+          <w:rFonts w:ascii="Courier New" w:hAnsi="Courier New" w:cs="Courier New"/>
+          <w:lang w:val="en-US"/>
+        </w:rPr>
+      </w:pPr>
+      <w:r>
+        <w:rPr>
+          <w:rFonts w:ascii="Courier New" w:hAnsi="Courier New" w:cs="Courier New"/>
+          <w:lang w:val="en-US"/>
+        </w:rPr>
+        <w:t xml:space="preserve">  "</w:t>
+      </w:r>
+      <w:proofErr w:type="gramStart"/>
+      <w:r>
+        <w:rPr>
+          <w:rFonts w:ascii="Courier New" w:hAnsi="Courier New" w:cs="Courier New"/>
+          <w:lang w:val="en-US"/>
+        </w:rPr>
+        <w:t>data</w:t>
+      </w:r>
+      <w:proofErr w:type="gramEnd"/>
+      <w:r>
+        <w:rPr>
+          <w:rFonts w:ascii="Courier New" w:hAnsi="Courier New" w:cs="Courier New"/>
+          <w:lang w:val="en-US"/>
+        </w:rPr>
+        <w:t>": "c614ee06-6400-4a08-9698-509518b401a5",</w:t>
+      </w:r>
+    </w:p>
+    <w:p>
+      <w:pPr>
+        <w:spacing w:after="0"/>
+        <w:rPr>
+          <w:rFonts w:ascii="Courier New" w:hAnsi="Courier New" w:cs="Courier New"/>
+          <w:lang w:val="en-US"/>
+        </w:rPr>
+      </w:pPr>
+      <w:r>
+        <w:rPr>
+          <w:rFonts w:ascii="Courier New" w:hAnsi="Courier New" w:cs="Courier New"/>
+          <w:lang w:val="en-US"/>
+        </w:rPr>
+        <w:t xml:space="preserve">  "</w:t>
+      </w:r>
+      <w:proofErr w:type="gramStart"/>
+      <w:r>
+        <w:rPr>
+          <w:rFonts w:ascii="Courier New" w:hAnsi="Courier New" w:cs="Courier New"/>
+          <w:lang w:val="en-US"/>
+        </w:rPr>
+        <w:t>output</w:t>
+      </w:r>
+      <w:proofErr w:type="gramEnd"/>
+      <w:r>
+        <w:rPr>
+          <w:rFonts w:ascii="Courier New" w:hAnsi="Courier New" w:cs="Courier New"/>
+          <w:lang w:val="en-US"/>
+        </w:rPr>
+        <w:t>": ...,</w:t>
+      </w:r>
+    </w:p>
+    <w:p>
+      <w:pPr>
+        <w:spacing w:after="0"/>
+        <w:rPr>
+          <w:rFonts w:ascii="Courier New" w:hAnsi="Courier New" w:cs="Courier New"/>
+          <w:lang w:val="en-US"/>
+        </w:rPr>
+      </w:pPr>
+      <w:r>
+        <w:rPr>
+          <w:rFonts w:ascii="Courier New" w:hAnsi="Courier New" w:cs="Courier New"/>
+          <w:lang w:val="en-US"/>
+        </w:rPr>
+        <w:lastRenderedPageBreak/>
+        <w:t xml:space="preserve">  "</w:t>
+      </w:r>
+      <w:proofErr w:type="gramStart"/>
+      <w:r>
+        <w:rPr>
+          <w:rFonts w:ascii="Courier New" w:hAnsi="Courier New" w:cs="Courier New"/>
+          <w:lang w:val="en-US"/>
+        </w:rPr>
+        <w:t>proofs</w:t>
+      </w:r>
+      <w:proofErr w:type="gramEnd"/>
+      <w:r>
+        <w:rPr>
+          <w:rFonts w:ascii="Courier New" w:hAnsi="Courier New" w:cs="Courier New"/>
+          <w:lang w:val="en-US"/>
+        </w:rPr>
+        <w:t>": [ ... ]</w:t>
+      </w:r>
+    </w:p>
+    <w:p>
+      <w:pPr>
+        <w:rPr>
+          <w:rFonts w:ascii="Courier New" w:hAnsi="Courier New" w:cs="Courier New"/>
+          <w:lang w:val="en-US"/>
+        </w:rPr>
+      </w:pPr>
+      <w:r>
+        <w:rPr>
+          <w:rFonts w:ascii="Courier New" w:hAnsi="Courier New" w:cs="Courier New"/>
+          <w:lang w:val="en-US"/>
+        </w:rPr>
+        <w:t>}</w:t>
+      </w:r>
+    </w:p>
+    <w:p>
+      <w:pPr>
+        <w:rPr>
+          <w:lang w:val="en-US"/>
+        </w:rPr>
+      </w:pPr>
+      <w:r>
+        <w:rPr>
+          <w:b/>
+          <w:lang w:val="en-US"/>
+        </w:rPr>
+        <w:t>http:methodname</w:t>
+      </w:r>
+      <w:r>
+        <w:rPr>
+          <w:lang w:val="en-US"/>
+        </w:rPr>
+        <w:t xml:space="preserve"> will always be GET (we interpret the worker actions as GET APIs)</w:t>
+      </w:r>
+    </w:p>
+    <w:p>
+      <w:pPr>
+        <w:rPr>
+          <w:lang w:val="en-US"/>
+        </w:rPr>
+      </w:pPr>
+      <w:r>
+        <w:rPr>
+          <w:b/>
+          <w:lang w:val="en-US"/>
+        </w:rPr>
+        <w:t>http:requestURI</w:t>
+      </w:r>
+      <w:r>
+        <w:rPr>
+          <w:lang w:val="en-US"/>
+        </w:rPr>
+        <w:t xml:space="preserve"> corresponds to the action we expect worker to take. These should change to more descriptive names but have stayed the same so far for backwards compatibility.</w:t>
+      </w:r>
+    </w:p>
+    <w:p>
+      <w:pPr>
+        <w:rPr>
+          <w:lang w:val="en-US"/>
+        </w:rPr>
+      </w:pPr>
+      <w:r>
+        <w:rPr>
+          <w:b/>
+          <w:lang w:val="en-US"/>
+        </w:rPr>
+        <w:t>http:body</w:t>
+      </w:r>
+      <w:r>
+        <w:rPr>
+          <w:lang w:val="en-US"/>
+        </w:rPr>
+        <w:t xml:space="preserve"> provides the information that might be necessary for the HMI. In this case it contains a message of what is expected and a list of part IDs.</w:t>
+      </w:r>
+    </w:p>
+    <w:p>
+      <w:pPr>
+        <w:rPr>
+          <w:lang w:val="en-US"/>
+        </w:rPr>
+      </w:pPr>
+      <w:r>
+        <w:rPr>
+          <w:b/>
+          <w:lang w:val="en-US"/>
+        </w:rPr>
+        <w:t>http:resp</w:t>
+      </w:r>
+      <w:r>
+        <w:rPr>
+          <w:lang w:val="en-US"/>
+        </w:rPr>
+        <w:t xml:space="preserve"> describes what we expect from the HMI. In this case we expect the ‘body’ to at least contain an “id” field. The value “_:sk99_1” in this case simply corresponds with the internal variable we use until we have an actual value.</w:t>
+      </w:r>
+    </w:p>
+    <w:p>
+      <w:pPr>
+        <w:rPr>
+          <w:lang w:val="en-US"/>
+        </w:rPr>
+      </w:pPr>
+      <w:r>
+        <w:rPr>
+          <w:b/>
+          <w:lang w:val="en-US"/>
+        </w:rPr>
+        <w:t>http:headers</w:t>
+      </w:r>
+      <w:r>
+        <w:rPr>
+          <w:lang w:val="en-US"/>
+        </w:rPr>
+        <w:t xml:space="preserve"> indicates that we expect JSON. This value will probably always be the same and can be ignored.</w:t>
+      </w:r>
+    </w:p>
+    <w:p>
+      <w:pPr>
+        <w:rPr>
+          <w:lang w:val="en-US"/>
+        </w:rPr>
+      </w:pPr>
+      <w:proofErr w:type="gramStart"/>
+      <w:r>
+        <w:rPr>
+          <w:b/>
+          <w:lang w:val="en-US"/>
+        </w:rPr>
+        <w:t>data</w:t>
+      </w:r>
+      <w:proofErr w:type="gramEnd"/>
+      <w:r>
+        <w:rPr>
+          <w:lang w:val="en-US"/>
+        </w:rPr>
+        <w:t xml:space="preserve"> is the database key we use to store the intermediate step values that are necessary to progress in the workflow. This value is necessary to keep the framework stateless.</w:t>
+      </w:r>
+    </w:p>
+    <w:p>
+      <w:pPr>
+        <w:rPr>
+          <w:lang w:val="en-US"/>
+        </w:rPr>
+      </w:pPr>
+      <w:proofErr w:type="gramStart"/>
+      <w:r>
+        <w:rPr>
+          <w:b/>
+          <w:lang w:val="en-US"/>
+        </w:rPr>
+        <w:t>output</w:t>
+      </w:r>
+      <w:proofErr w:type="gramEnd"/>
+      <w:r>
+        <w:rPr>
+          <w:lang w:val="en-US"/>
+        </w:rPr>
+        <w:t xml:space="preserve"> and </w:t>
+      </w:r>
+      <w:r>
+        <w:rPr>
+          <w:b/>
+          <w:lang w:val="en-US"/>
+        </w:rPr>
+        <w:t>proofs</w:t>
+      </w:r>
+      <w:r>
+        <w:rPr>
+          <w:lang w:val="en-US"/>
+        </w:rPr>
+        <w:t xml:space="preserve"> are used by our own testing interface and can safely be ignored.</w:t>
+      </w:r>
+    </w:p>
+    <w:p>
+      <w:pPr>
+        <w:pStyle w:val="Heading2"/>
+      </w:pPr>
+      <w:bookmarkStart w:id="6" w:name="_Toc432186973"/>
+      <w:r>
+        <w:t>Follow-up</w:t>
+      </w:r>
+      <w:r>
+        <w:t xml:space="preserve"> calls</w:t>
+      </w:r>
+      <w:bookmarkEnd w:id="6"/>
+    </w:p>
+    <w:p>
+      <w:pPr>
+        <w:rPr>
+          <w:lang w:val="en-US"/>
+        </w:rPr>
+      </w:pPr>
+      <w:r>
+        <w:rPr>
+          <w:lang w:val="en-US"/>
+        </w:rPr>
+        <w:t xml:space="preserve">All the next calls to the </w:t>
+      </w:r>
+      <w:r>
+        <w:rPr>
+          <w:lang w:val="en-US"/>
+        </w:rPr>
+        <w:t xml:space="preserve">RESTdesc </w:t>
+      </w:r>
+      <w:r>
+        <w:rPr>
+          <w:lang w:val="en-US"/>
+        </w:rPr>
+        <w:t xml:space="preserve">API should </w:t>
+      </w:r>
+      <w:r>
+        <w:rPr>
+          <w:lang w:val="en-US"/>
+        </w:rPr>
+        <w:t>always contain the response previously received (see previous step 2.2)</w:t>
+      </w:r>
+      <w:r>
+        <w:rPr>
+          <w:lang w:val="en-US"/>
+        </w:rPr>
+        <w:t>. The entire JSON object the HMI received from the server needs to be put in a nested JSON object with the key “eye”. The actual response values should be in a nested object indicated with the key “</w:t>
+      </w:r>
+      <w:proofErr w:type="spellStart"/>
+      <w:r>
+        <w:rPr>
+          <w:lang w:val="en-US"/>
+        </w:rPr>
+        <w:t>json</w:t>
+      </w:r>
+      <w:proofErr w:type="spellEnd"/>
+      <w:r>
+        <w:rPr>
+          <w:lang w:val="en-US"/>
+        </w:rPr>
+        <w:t>”. In this case the HMI should send the following JSON object to /next:</w:t>
+      </w:r>
+    </w:p>
+    <w:p>
+      <w:pPr>
+        <w:spacing w:after="0"/>
+        <w:rPr>
+          <w:rFonts w:ascii="Courier New" w:hAnsi="Courier New" w:cs="Courier New"/>
+          <w:lang w:val="en-US"/>
+        </w:rPr>
+      </w:pPr>
+      <w:r>
+        <w:rPr>
+          <w:rFonts w:ascii="Courier New" w:hAnsi="Courier New" w:cs="Courier New"/>
+          <w:lang w:val="en-US"/>
+        </w:rPr>
+        <w:t>{</w:t>
+      </w:r>
+    </w:p>
+    <w:p>
+      <w:pPr>
+        <w:spacing w:after="0"/>
+        <w:rPr>
+          <w:rFonts w:ascii="Courier New" w:hAnsi="Courier New" w:cs="Courier New"/>
+          <w:lang w:val="en-US"/>
+        </w:rPr>
+      </w:pPr>
+      <w:r>
+        <w:rPr>
+          <w:rFonts w:ascii="Courier New" w:hAnsi="Courier New" w:cs="Courier New"/>
+          <w:lang w:val="en-US"/>
+        </w:rPr>
+        <w:t xml:space="preserve">  "</w:t>
+      </w:r>
+      <w:proofErr w:type="gramStart"/>
+      <w:r>
+        <w:rPr>
+          <w:rFonts w:ascii="Courier New" w:hAnsi="Courier New" w:cs="Courier New"/>
+          <w:lang w:val="en-US"/>
+        </w:rPr>
+        <w:t>goal</w:t>
+      </w:r>
+      <w:proofErr w:type="gramEnd"/>
+      <w:r>
+        <w:rPr>
+          <w:rFonts w:ascii="Courier New" w:hAnsi="Courier New" w:cs="Courier New"/>
+          <w:lang w:val="en-US"/>
+        </w:rPr>
+        <w:t>": "calibration",</w:t>
+      </w:r>
+    </w:p>
+    <w:p>
+      <w:pPr>
+        <w:spacing w:after="0"/>
+        <w:rPr>
+          <w:rFonts w:ascii="Courier New" w:hAnsi="Courier New" w:cs="Courier New"/>
+          <w:lang w:val="en-US"/>
+        </w:rPr>
+      </w:pPr>
+      <w:r>
+        <w:rPr>
+          <w:rFonts w:ascii="Courier New" w:hAnsi="Courier New" w:cs="Courier New"/>
+          <w:lang w:val="en-US"/>
+        </w:rPr>
         <w:t xml:space="preserve">  "</w:t>
       </w:r>
       <w:proofErr w:type="spellStart"/>
@@ -3740,16 +3708,7 @@
           <w:rFonts w:ascii="Courier New" w:hAnsi="Courier New" w:cs="Courier New"/>
           <w:lang w:val="en-US"/>
         </w:rPr>
-        <w:t xml:space="preserve">  </w:t>
-      </w:r>
-      <w:bookmarkStart w:id="6" w:name="_GoBack"/>
-      <w:bookmarkEnd w:id="6"/>
-      <w:r>
-        <w:rPr>
-          <w:rFonts w:ascii="Courier New" w:hAnsi="Courier New" w:cs="Courier New"/>
-          <w:lang w:val="en-US"/>
-        </w:rPr>
-        <w:t>"eye": { "http:methodName": "GET", ... }</w:t>
+        <w:t xml:space="preserve">  "eye": { "http:methodName": "GET", ... }</w:t>
       </w:r>
     </w:p>
     <w:p>
@@ -4647,7 +4606,7 @@
     </w:pPr>
     <w:r>
       <w:rPr>
-        <w:lang w:eastAsia="nl-BE"/>
+        <w:lang w:val="en-US" w:eastAsia="en-US"/>
       </w:rPr>
       <w:drawing>
         <wp:inline distT="0" distB="0" distL="0" distR="0" wp14:anchorId="2B483C6F" wp14:editId="0D4339EE">
@@ -4753,7 +4712,7 @@
       <w:fldChar w:fldCharType="separate"/>
     </w:r>
     <w:r>
-      <w:t>9/10/2015</w:t>
+      <w:t>2/11/2015</w:t>
     </w:r>
     <w:r>
       <w:fldChar w:fldCharType="end"/>
@@ -4824,7 +4783,7 @@
     </w:r>
     <w:r>
       <w:rPr>
-        <w:lang w:eastAsia="nl-BE"/>
+        <w:lang w:val="en-US" w:eastAsia="en-US"/>
       </w:rPr>
       <w:drawing>
         <wp:inline distT="0" distB="0" distL="0" distR="0" wp14:anchorId="67121D80" wp14:editId="3D02A0A0">
@@ -4941,12 +4900,12 @@
     <w:r>
       <w:rPr>
         <w:noProof/>
-        <w:lang w:val="nl-BE" w:eastAsia="nl-BE"/>
+        <w:lang w:val="en-US"/>
       </w:rPr>
       <mc:AlternateContent>
         <mc:Choice Requires="wps">
           <w:drawing>
-            <wp:anchor distT="0" distB="0" distL="114300" distR="114300" simplePos="0" relativeHeight="251665408" behindDoc="0" locked="0" layoutInCell="1" allowOverlap="1" wp14:anchorId="07F78C38" wp14:editId="3ECAFC83">
+            <wp:anchor distT="0" distB="0" distL="114300" distR="114300" simplePos="0" relativeHeight="251665408" behindDoc="0" locked="0" layoutInCell="1" allowOverlap="1" wp14:anchorId="1A67E1AB" wp14:editId="1E492DAC">
               <wp:simplePos x="0" y="0"/>
               <wp:positionH relativeFrom="column">
                 <wp:posOffset>-2540</wp:posOffset>
@@ -5164,37 +5123,19 @@
       </w:rPr>
       <w:t xml:space="preserve">/ </w:t>
     </w:r>
-    <w:r>
-      <w:fldChar w:fldCharType="begin"/>
-    </w:r>
-    <w:r>
-      <w:instrText xml:space="preserve"> NUMPAGES  \* Arabic  \* MERGEFORMAT </w:instrText>
-    </w:r>
-    <w:r>
-      <w:fldChar w:fldCharType="separate"/>
-    </w:r>
-    <w:r>
-      <w:rPr>
-        <w:rFonts w:cs="Arial"/>
-        <w:noProof/>
-        <w:color w:val="A6A6A6" w:themeColor="background1" w:themeShade="A6"/>
-        <w:sz w:val="18"/>
-        <w:szCs w:val="18"/>
-        <w:lang w:val="nl-BE"/>
-      </w:rPr>
-      <w:t>7</w:t>
-    </w:r>
-    <w:r>
-      <w:rPr>
-        <w:rFonts w:cs="Arial"/>
-        <w:noProof/>
-        <w:color w:val="A6A6A6" w:themeColor="background1" w:themeShade="A6"/>
-        <w:sz w:val="18"/>
-        <w:szCs w:val="18"/>
-        <w:lang w:val="nl-BE"/>
-      </w:rPr>
-      <w:fldChar w:fldCharType="end"/>
-    </w:r>
+    <w:fldSimple w:instr=" NUMPAGES  \* Arabic  \* MERGEFORMAT ">
+      <w:r>
+        <w:rPr>
+          <w:rFonts w:cs="Arial"/>
+          <w:noProof/>
+          <w:color w:val="A6A6A6" w:themeColor="background1" w:themeShade="A6"/>
+          <w:sz w:val="18"/>
+          <w:szCs w:val="18"/>
+          <w:lang w:val="nl-BE"/>
+        </w:rPr>
+        <w:t>7</w:t>
+      </w:r>
+    </w:fldSimple>
     <w:proofErr w:type="gramStart"/>
     <w:r>
       <w:rPr>
@@ -5212,10 +5153,10 @@
         <w:noProof/>
         <w:sz w:val="18"/>
         <w:szCs w:val="18"/>
-        <w:lang w:val="nl-BE" w:eastAsia="nl-BE"/>
+        <w:lang w:val="en-US"/>
       </w:rPr>
       <w:drawing>
-        <wp:inline distT="0" distB="0" distL="0" distR="0" wp14:anchorId="204071F3" wp14:editId="636037A4">
+        <wp:inline distT="0" distB="0" distL="0" distR="0" wp14:anchorId="0311B5A7" wp14:editId="5972803D">
           <wp:extent cx="1235075" cy="84772"/>
           <wp:effectExtent l="0" t="0" r="3175" b="0"/>
           <wp:docPr id="7" name="Picture 2"/>
@@ -5313,12 +5254,12 @@
     <w:r>
       <w:rPr>
         <w:noProof/>
-        <w:lang w:val="nl-BE" w:eastAsia="nl-BE"/>
+        <w:lang w:val="en-US"/>
       </w:rPr>
       <mc:AlternateContent>
         <mc:Choice Requires="wps">
           <w:drawing>
-            <wp:anchor distT="0" distB="0" distL="114300" distR="114300" simplePos="0" relativeHeight="251663360" behindDoc="0" locked="0" layoutInCell="1" allowOverlap="1" wp14:anchorId="1FF2A37B" wp14:editId="3A766FDD">
+            <wp:anchor distT="0" distB="0" distL="114300" distR="114300" simplePos="0" relativeHeight="251663360" behindDoc="0" locked="0" layoutInCell="1" allowOverlap="1" wp14:anchorId="069DF605" wp14:editId="74F3D988">
               <wp:simplePos x="0" y="0"/>
               <wp:positionH relativeFrom="column">
                 <wp:posOffset>5368290</wp:posOffset>
@@ -5568,37 +5509,19 @@
       </w:rPr>
       <w:t xml:space="preserve">/ </w:t>
     </w:r>
-    <w:r>
-      <w:fldChar w:fldCharType="begin"/>
-    </w:r>
-    <w:r>
-      <w:instrText xml:space="preserve"> NUMPAGES  \* Arabic  \* MERGEFORMAT </w:instrText>
-    </w:r>
-    <w:r>
-      <w:fldChar w:fldCharType="separate"/>
-    </w:r>
-    <w:r>
-      <w:rPr>
-        <w:rFonts w:cs="Arial"/>
-        <w:noProof/>
-        <w:color w:val="A6A6A6" w:themeColor="background1" w:themeShade="A6"/>
-        <w:sz w:val="18"/>
-        <w:szCs w:val="18"/>
-        <w:lang w:val="nl-BE"/>
-      </w:rPr>
-      <w:t>7</w:t>
-    </w:r>
-    <w:r>
-      <w:rPr>
-        <w:rFonts w:cs="Arial"/>
-        <w:noProof/>
-        <w:color w:val="A6A6A6" w:themeColor="background1" w:themeShade="A6"/>
-        <w:sz w:val="18"/>
-        <w:szCs w:val="18"/>
-        <w:lang w:val="nl-BE"/>
-      </w:rPr>
-      <w:fldChar w:fldCharType="end"/>
-    </w:r>
+    <w:fldSimple w:instr=" NUMPAGES  \* Arabic  \* MERGEFORMAT ">
+      <w:r>
+        <w:rPr>
+          <w:rFonts w:cs="Arial"/>
+          <w:noProof/>
+          <w:color w:val="A6A6A6" w:themeColor="background1" w:themeShade="A6"/>
+          <w:sz w:val="18"/>
+          <w:szCs w:val="18"/>
+          <w:lang w:val="nl-BE"/>
+        </w:rPr>
+        <w:t>7</w:t>
+      </w:r>
+    </w:fldSimple>
   </w:p>
   <w:p>
     <w:pPr>
@@ -12409,7 +12332,7 @@
 </file>
 
 <file path=customXml/itemProps1.xml><?xml version="1.0" encoding="utf-8"?>
-<ds:datastoreItem xmlns:ds="http://schemas.openxmlformats.org/officeDocument/2006/customXml" ds:itemID="{24327FD3-B6C9-4A91-A444-DD1B1AA546A4}">
+<ds:datastoreItem xmlns:ds="http://schemas.openxmlformats.org/officeDocument/2006/customXml" ds:itemID="{C91DDA84-CCDF-4EC1-8B1C-926241FA7C32}">
   <ds:schemaRefs>
     <ds:schemaRef ds:uri="http://schemas.openxmlformats.org/officeDocument/2006/bibliography"/>
   </ds:schemaRefs>

</xml_diff>